<commit_message>
Separated Conclusion and theory
</commit_message>
<xml_diff>
--- a/Relatorio_IA.docx
+++ b/Relatorio_IA.docx
@@ -314,42 +314,143 @@
           <w:lang w:val="pt-PT"/>
         </w:rPr>
       </w:pPr>
-      <w:r>
-        <w:rPr>
-          <w:rFonts w:ascii="Helvetica" w:hAnsi="Helvetica"/>
-          <w:sz w:val="22"/>
-          <w:szCs w:val="22"/>
-          <w:lang w:val="pt-PT"/>
-        </w:rPr>
-        <w:tab/>
-        <w:t>Para a representação de um tabuleiro é utilizada uma lista de listas em que cada célula conté</w:t>
-      </w:r>
-      <w:r>
-        <w:rPr>
-          <w:rFonts w:ascii="Helvetica" w:hAnsi="Helvetica"/>
-          <w:sz w:val="22"/>
-          <w:szCs w:val="22"/>
-          <w:lang w:val="pt-PT"/>
-        </w:rPr>
-        <w:t xml:space="preserve">m </w:t>
-      </w:r>
-      <w:r>
-        <w:rPr>
-          <w:rFonts w:ascii="Helvetica" w:hAnsi="Helvetica"/>
-          <w:sz w:val="22"/>
-          <w:szCs w:val="22"/>
-          <w:lang w:val="pt-PT"/>
-        </w:rPr>
-        <w:t xml:space="preserve">a cor da peça. </w:t>
-      </w:r>
-      <w:r>
-        <w:rPr>
-          <w:rFonts w:ascii="Helvetica" w:hAnsi="Helvetica"/>
-          <w:sz w:val="22"/>
-          <w:szCs w:val="22"/>
-          <w:lang w:val="pt-PT"/>
-        </w:rPr>
-        <w:t>Cada peça tem um ID específico e um ID de conjunto. Inicialmente todas as peças são consideradas um conjunto individual.</w:t>
+    </w:p>
+    <w:p>
+      <w:pPr>
+        <w:ind w:firstLine="720"/>
+        <w:jc w:val="both"/>
+        <w:rPr>
+          <w:rFonts w:ascii="Helvetica" w:hAnsi="Helvetica"/>
+          <w:sz w:val="22"/>
+          <w:szCs w:val="22"/>
+          <w:lang w:val="pt-PT"/>
+        </w:rPr>
+      </w:pPr>
+      <w:r>
+        <w:rPr>
+          <w:rFonts w:ascii="Helvetica" w:hAnsi="Helvetica"/>
+          <w:sz w:val="22"/>
+          <w:szCs w:val="22"/>
+          <w:lang w:val="pt-PT"/>
+        </w:rPr>
+        <w:t>A</w:t>
+      </w:r>
+      <w:r>
+        <w:rPr>
+          <w:rFonts w:ascii="Helvetica" w:hAnsi="Helvetica"/>
+          <w:sz w:val="22"/>
+          <w:szCs w:val="22"/>
+          <w:lang w:val="pt-PT"/>
+        </w:rPr>
+        <w:t xml:space="preserve"> heurística implementada para a</w:t>
+      </w:r>
+      <w:r>
+        <w:rPr>
+          <w:rFonts w:ascii="Helvetica" w:hAnsi="Helvetica"/>
+          <w:sz w:val="22"/>
+          <w:szCs w:val="22"/>
+          <w:lang w:val="pt-PT"/>
+        </w:rPr>
+        <w:t xml:space="preserve"> procura</w:t>
+      </w:r>
+      <w:r>
+        <w:rPr>
+          <w:rFonts w:ascii="Helvetica" w:hAnsi="Helvetica"/>
+          <w:sz w:val="22"/>
+          <w:szCs w:val="22"/>
+          <w:lang w:val="pt-PT"/>
+        </w:rPr>
+        <w:t xml:space="preserve"> informada</w:t>
+      </w:r>
+      <w:r>
+        <w:rPr>
+          <w:rFonts w:ascii="Helvetica" w:hAnsi="Helvetica"/>
+          <w:sz w:val="22"/>
+          <w:szCs w:val="22"/>
+          <w:lang w:val="pt-PT"/>
+        </w:rPr>
+        <w:t xml:space="preserve"> consiste no cálculo do número de conjuntos de peças present</w:t>
+      </w:r>
+      <w:r>
+        <w:rPr>
+          <w:rFonts w:ascii="Helvetica" w:hAnsi="Helvetica"/>
+          <w:sz w:val="22"/>
+          <w:szCs w:val="22"/>
+          <w:lang w:val="pt-PT"/>
+        </w:rPr>
+        <w:t xml:space="preserve">es num tabuleiro. Este cálculo não é </w:t>
+      </w:r>
+      <w:r>
+        <w:rPr>
+          <w:rFonts w:ascii="Helvetica" w:hAnsi="Helvetica"/>
+          <w:sz w:val="22"/>
+          <w:szCs w:val="22"/>
+          <w:lang w:val="pt-PT"/>
+        </w:rPr>
+        <w:t>otimista</w:t>
+      </w:r>
+      <w:r>
+        <w:rPr>
+          <w:rFonts w:ascii="Helvetica" w:hAnsi="Helvetica"/>
+          <w:sz w:val="22"/>
+          <w:szCs w:val="22"/>
+          <w:lang w:val="pt-PT"/>
+        </w:rPr>
+        <w:t xml:space="preserve">, portanto a </w:t>
+      </w:r>
+      <w:r>
+        <w:rPr>
+          <w:rFonts w:ascii="Helvetica" w:hAnsi="Helvetica"/>
+          <w:sz w:val="22"/>
+          <w:szCs w:val="22"/>
+          <w:lang w:val="pt-PT"/>
+        </w:rPr>
+        <w:t xml:space="preserve">heurística implementada </w:t>
+      </w:r>
+      <w:r>
+        <w:rPr>
+          <w:rFonts w:ascii="Helvetica" w:hAnsi="Helvetica"/>
+          <w:sz w:val="22"/>
+          <w:szCs w:val="22"/>
+          <w:lang w:val="pt-PT"/>
+        </w:rPr>
+        <w:t xml:space="preserve">não </w:t>
+      </w:r>
+      <w:r>
+        <w:rPr>
+          <w:rFonts w:ascii="Helvetica" w:hAnsi="Helvetica"/>
+          <w:sz w:val="22"/>
+          <w:szCs w:val="22"/>
+          <w:lang w:val="pt-PT"/>
+        </w:rPr>
+        <w:t>é admissível</w:t>
+      </w:r>
+      <w:r>
+        <w:rPr>
+          <w:rFonts w:ascii="Helvetica" w:hAnsi="Helvetica"/>
+          <w:sz w:val="22"/>
+          <w:szCs w:val="22"/>
+          <w:lang w:val="pt-PT"/>
+        </w:rPr>
+        <w:t>.</w:t>
+      </w:r>
+      <w:r>
+        <w:rPr>
+          <w:rFonts w:ascii="Helvetica" w:hAnsi="Helvetica"/>
+          <w:sz w:val="22"/>
+          <w:szCs w:val="22"/>
+          <w:lang w:val="pt-PT"/>
+        </w:rPr>
+        <w:t xml:space="preserve"> Isto faz com que não haja garantia de optimalidade na solução, no entanto tal não é relevante neste caso porque queremos apenas encontrar uma solução </w:t>
+      </w:r>
+      <w:r>
+        <w:rPr>
+          <w:rFonts w:ascii="Helvetica" w:hAnsi="Helvetica"/>
+          <w:sz w:val="22"/>
+          <w:szCs w:val="22"/>
+          <w:lang w:val="pt-PT"/>
+        </w:rPr>
+        <w:t>possível para o problema.</w:t>
       </w:r>
     </w:p>
     <w:p>
@@ -381,106 +482,16 @@
           <w:szCs w:val="22"/>
           <w:lang w:val="pt-PT"/>
         </w:rPr>
-        <w:t>A</w:t>
-      </w:r>
-      <w:r>
-        <w:rPr>
-          <w:rFonts w:ascii="Helvetica" w:hAnsi="Helvetica"/>
-          <w:sz w:val="22"/>
-          <w:szCs w:val="22"/>
-          <w:lang w:val="pt-PT"/>
-        </w:rPr>
-        <w:t xml:space="preserve"> heurística implementada para a</w:t>
-      </w:r>
-      <w:r>
-        <w:rPr>
-          <w:rFonts w:ascii="Helvetica" w:hAnsi="Helvetica"/>
-          <w:sz w:val="22"/>
-          <w:szCs w:val="22"/>
-          <w:lang w:val="pt-PT"/>
-        </w:rPr>
-        <w:t xml:space="preserve"> procura</w:t>
-      </w:r>
-      <w:r>
-        <w:rPr>
-          <w:rFonts w:ascii="Helvetica" w:hAnsi="Helvetica"/>
-          <w:sz w:val="22"/>
-          <w:szCs w:val="22"/>
-          <w:lang w:val="pt-PT"/>
-        </w:rPr>
-        <w:t xml:space="preserve"> informada</w:t>
-      </w:r>
-      <w:r>
-        <w:rPr>
-          <w:rFonts w:ascii="Helvetica" w:hAnsi="Helvetica"/>
-          <w:sz w:val="22"/>
-          <w:szCs w:val="22"/>
-          <w:lang w:val="pt-PT"/>
-        </w:rPr>
-        <w:t xml:space="preserve"> consiste no cálculo do número de conjuntos de peças present</w:t>
-      </w:r>
-      <w:r>
-        <w:rPr>
-          <w:rFonts w:ascii="Helvetica" w:hAnsi="Helvetica"/>
-          <w:sz w:val="22"/>
-          <w:szCs w:val="22"/>
-          <w:lang w:val="pt-PT"/>
-        </w:rPr>
-        <w:t xml:space="preserve">es num tabuleiro. Este cálculo não é </w:t>
-      </w:r>
-      <w:r>
-        <w:rPr>
-          <w:rFonts w:ascii="Helvetica" w:hAnsi="Helvetica"/>
-          <w:sz w:val="22"/>
-          <w:szCs w:val="22"/>
-          <w:lang w:val="pt-PT"/>
-        </w:rPr>
-        <w:t>otimista</w:t>
-      </w:r>
-      <w:r>
-        <w:rPr>
-          <w:rFonts w:ascii="Helvetica" w:hAnsi="Helvetica"/>
-          <w:sz w:val="22"/>
-          <w:szCs w:val="22"/>
-          <w:lang w:val="pt-PT"/>
-        </w:rPr>
-        <w:t xml:space="preserve">, portanto a </w:t>
-      </w:r>
-      <w:r>
-        <w:rPr>
-          <w:rFonts w:ascii="Helvetica" w:hAnsi="Helvetica"/>
-          <w:sz w:val="22"/>
-          <w:szCs w:val="22"/>
-          <w:lang w:val="pt-PT"/>
-        </w:rPr>
-        <w:t xml:space="preserve">heurística implementada </w:t>
-      </w:r>
-      <w:r>
-        <w:rPr>
-          <w:rFonts w:ascii="Helvetica" w:hAnsi="Helvetica"/>
-          <w:sz w:val="22"/>
-          <w:szCs w:val="22"/>
-          <w:lang w:val="pt-PT"/>
-        </w:rPr>
-        <w:t xml:space="preserve">não </w:t>
-      </w:r>
-      <w:r>
-        <w:rPr>
-          <w:rFonts w:ascii="Helvetica" w:hAnsi="Helvetica"/>
-          <w:sz w:val="22"/>
-          <w:szCs w:val="22"/>
-          <w:lang w:val="pt-PT"/>
-        </w:rPr>
-        <w:t>é admissível</w:t>
-      </w:r>
-      <w:r>
-        <w:rPr>
-          <w:rFonts w:ascii="Helvetica" w:hAnsi="Helvetica"/>
-          <w:sz w:val="22"/>
-          <w:szCs w:val="22"/>
-          <w:lang w:val="pt-PT"/>
-        </w:rPr>
-        <w:t>.</w:t>
+        <w:t>Relativamente à completude, u</w:t>
+      </w:r>
+      <w:r>
+        <w:rPr>
+          <w:rFonts w:ascii="Helvetica" w:hAnsi="Helvetica"/>
+          <w:sz w:val="22"/>
+          <w:szCs w:val="22"/>
+          <w:lang w:val="pt-PT"/>
+        </w:rPr>
+        <w:t>ma vez que cada ação no jogo é irreversível, não é possível repetir sequências de estados no tabuleiro e, portanto, se existir uma solução esta é sempre encontrada por todos os métodos.</w:t>
       </w:r>
     </w:p>
     <w:p>
@@ -548,7 +559,25 @@
           <w:szCs w:val="22"/>
           <w:lang w:val="pt-PT"/>
         </w:rPr>
-        <w:t xml:space="preserve"> e quando são encontradas peças adjacentes com a mesma cor, o ID do conjunto da peça é propagado para </w:t>
+        <w:t xml:space="preserve"> e quando são encontradas peças </w:t>
+      </w:r>
+      <w:r>
+        <w:rPr>
+          <w:rFonts w:ascii="Helvetica" w:hAnsi="Helvetica"/>
+          <w:sz w:val="22"/>
+          <w:szCs w:val="22"/>
+          <w:lang w:val="pt-PT"/>
+        </w:rPr>
+        <w:t>adjacentes com a mesma cor, o id</w:t>
+      </w:r>
+      <w:r>
+        <w:rPr>
+          <w:rFonts w:ascii="Helvetica" w:hAnsi="Helvetica"/>
+          <w:sz w:val="22"/>
+          <w:szCs w:val="22"/>
+          <w:lang w:val="pt-PT"/>
+        </w:rPr>
+        <w:t xml:space="preserve"> do conjunto da peça é propagado para </w:t>
       </w:r>
       <w:r>
         <w:rPr>
@@ -566,7 +595,27 @@
           <w:szCs w:val="22"/>
           <w:lang w:val="pt-PT"/>
         </w:rPr>
-        <w:t xml:space="preserve"> adjacentes.</w:t>
+        <w:t xml:space="preserve"> adjacentes</w:t>
+      </w:r>
+      <w:r>
+        <w:rPr>
+          <w:rFonts w:ascii="Helvetica" w:hAnsi="Helvetica"/>
+          <w:sz w:val="22"/>
+          <w:szCs w:val="22"/>
+          <w:lang w:val="pt-PT"/>
+        </w:rPr>
+        <w:t>, agrupando-os</w:t>
+      </w:r>
+      <w:bookmarkStart w:id="0" w:name="_GoBack"/>
+      <w:bookmarkEnd w:id="0"/>
+      <w:r>
+        <w:rPr>
+          <w:rFonts w:ascii="Helvetica" w:hAnsi="Helvetica"/>
+          <w:sz w:val="22"/>
+          <w:szCs w:val="22"/>
+          <w:lang w:val="pt-PT"/>
+        </w:rPr>
+        <w:t>.</w:t>
       </w:r>
       <w:r>
         <w:rPr>
@@ -2561,38 +2610,12 @@
       <w:pPr>
         <w:rPr>
           <w:rFonts w:ascii="Helvetica" w:hAnsi="Helvetica"/>
+          <w:b/>
+          <w:sz w:val="22"/>
+          <w:szCs w:val="22"/>
           <w:lang w:val="pt-BR"/>
         </w:rPr>
       </w:pPr>
-    </w:p>
-    <w:p>
-      <w:pPr>
-        <w:rPr>
-          <w:rFonts w:ascii="Helvetica" w:hAnsi="Helvetica"/>
-          <w:lang w:val="pt-BR"/>
-        </w:rPr>
-      </w:pPr>
-    </w:p>
-    <w:p>
-      <w:pPr>
-        <w:rPr>
-          <w:rFonts w:ascii="Helvetica" w:hAnsi="Helvetica"/>
-          <w:lang w:val="pt-BR"/>
-        </w:rPr>
-      </w:pPr>
-    </w:p>
-    <w:p>
-      <w:pPr>
-        <w:rPr>
-          <w:rFonts w:ascii="Helvetica" w:hAnsi="Helvetica"/>
-          <w:b/>
-          <w:sz w:val="22"/>
-          <w:szCs w:val="22"/>
-          <w:lang w:val="pt-BR"/>
-        </w:rPr>
-      </w:pPr>
-      <w:bookmarkStart w:id="0" w:name="_GoBack"/>
-      <w:bookmarkEnd w:id="0"/>
       <w:r>
         <w:rPr>
           <w:rFonts w:ascii="Helvetica" w:hAnsi="Helvetica"/>
@@ -5106,168 +5129,6 @@
           <w:lang w:val="pt-PT"/>
         </w:rPr>
         <w:t>de Resultados</w:t>
-      </w:r>
-    </w:p>
-    <w:p>
-      <w:pPr>
-        <w:jc w:val="both"/>
-        <w:rPr>
-          <w:rFonts w:ascii="Helvetica" w:hAnsi="Helvetica"/>
-          <w:b/>
-          <w:sz w:val="22"/>
-          <w:szCs w:val="22"/>
-          <w:lang w:val="pt-PT"/>
-        </w:rPr>
-      </w:pPr>
-      <w:r>
-        <w:rPr>
-          <w:rFonts w:ascii="Helvetica" w:hAnsi="Helvetica"/>
-          <w:b/>
-          <w:sz w:val="22"/>
-          <w:szCs w:val="22"/>
-          <w:lang w:val="pt-PT"/>
-        </w:rPr>
-        <w:t>Completude</w:t>
-      </w:r>
-    </w:p>
-    <w:p>
-      <w:pPr>
-        <w:jc w:val="both"/>
-        <w:rPr>
-          <w:rFonts w:ascii="Helvetica" w:hAnsi="Helvetica"/>
-          <w:sz w:val="22"/>
-          <w:szCs w:val="22"/>
-          <w:lang w:val="pt-PT"/>
-        </w:rPr>
-      </w:pPr>
-    </w:p>
-    <w:p>
-      <w:pPr>
-        <w:ind w:firstLine="720"/>
-        <w:jc w:val="both"/>
-        <w:rPr>
-          <w:rFonts w:ascii="Helvetica" w:hAnsi="Helvetica"/>
-          <w:sz w:val="22"/>
-          <w:szCs w:val="22"/>
-          <w:lang w:val="pt-PT"/>
-        </w:rPr>
-      </w:pPr>
-      <w:r>
-        <w:rPr>
-          <w:rFonts w:ascii="Helvetica" w:hAnsi="Helvetica"/>
-          <w:sz w:val="22"/>
-          <w:szCs w:val="22"/>
-          <w:lang w:val="pt-PT"/>
-        </w:rPr>
-        <w:t>U</w:t>
-      </w:r>
-      <w:r>
-        <w:rPr>
-          <w:rFonts w:ascii="Helvetica" w:hAnsi="Helvetica"/>
-          <w:sz w:val="22"/>
-          <w:szCs w:val="22"/>
-          <w:lang w:val="pt-PT"/>
-        </w:rPr>
-        <w:t>ma</w:t>
-      </w:r>
-      <w:r>
-        <w:rPr>
-          <w:rFonts w:ascii="Helvetica" w:hAnsi="Helvetica"/>
-          <w:sz w:val="22"/>
-          <w:szCs w:val="22"/>
-          <w:lang w:val="pt-PT"/>
-        </w:rPr>
-        <w:t xml:space="preserve"> vez que cada ação no jogo é irreversível, não é possível repetir sequências de estados no tabuleiro e, portanto, se existir uma solução esta é</w:t>
-      </w:r>
-      <w:r>
-        <w:rPr>
-          <w:rFonts w:ascii="Helvetica" w:hAnsi="Helvetica"/>
-          <w:sz w:val="22"/>
-          <w:szCs w:val="22"/>
-          <w:lang w:val="pt-PT"/>
-        </w:rPr>
-        <w:t xml:space="preserve"> sempre</w:t>
-      </w:r>
-      <w:r>
-        <w:rPr>
-          <w:rFonts w:ascii="Helvetica" w:hAnsi="Helvetica"/>
-          <w:sz w:val="22"/>
-          <w:szCs w:val="22"/>
-          <w:lang w:val="pt-PT"/>
-        </w:rPr>
-        <w:t xml:space="preserve"> encontrada por todos os </w:t>
-      </w:r>
-      <w:r>
-        <w:rPr>
-          <w:rFonts w:ascii="Helvetica" w:hAnsi="Helvetica"/>
-          <w:sz w:val="22"/>
-          <w:szCs w:val="22"/>
-          <w:lang w:val="pt-PT"/>
-        </w:rPr>
-        <w:t>métodos</w:t>
-      </w:r>
-      <w:r>
-        <w:rPr>
-          <w:rFonts w:ascii="Helvetica" w:hAnsi="Helvetica"/>
-          <w:sz w:val="22"/>
-          <w:szCs w:val="22"/>
-          <w:lang w:val="pt-PT"/>
-        </w:rPr>
-        <w:t>.</w:t>
-      </w:r>
-    </w:p>
-    <w:p>
-      <w:pPr>
-        <w:ind w:firstLine="720"/>
-        <w:jc w:val="both"/>
-        <w:rPr>
-          <w:rFonts w:ascii="Helvetica" w:hAnsi="Helvetica"/>
-          <w:sz w:val="22"/>
-          <w:szCs w:val="22"/>
-          <w:lang w:val="pt-PT"/>
-        </w:rPr>
-      </w:pPr>
-    </w:p>
-    <w:p>
-      <w:pPr>
-        <w:jc w:val="both"/>
-        <w:rPr>
-          <w:rFonts w:ascii="Helvetica" w:hAnsi="Helvetica"/>
-          <w:b/>
-          <w:sz w:val="22"/>
-          <w:szCs w:val="22"/>
-          <w:lang w:val="pt-PT"/>
-        </w:rPr>
-      </w:pPr>
-      <w:r>
-        <w:rPr>
-          <w:rFonts w:ascii="Helvetica" w:hAnsi="Helvetica"/>
-          <w:b/>
-          <w:sz w:val="22"/>
-          <w:szCs w:val="22"/>
-          <w:lang w:val="pt-PT"/>
-        </w:rPr>
-        <w:t>Eficiência</w:t>
-      </w:r>
-      <w:r>
-        <w:rPr>
-          <w:rFonts w:ascii="Helvetica" w:hAnsi="Helvetica"/>
-          <w:b/>
-          <w:sz w:val="22"/>
-          <w:szCs w:val="22"/>
-          <w:lang w:val="pt-PT"/>
-        </w:rPr>
-        <w:t xml:space="preserve"> e </w:t>
-      </w:r>
-      <w:r>
-        <w:rPr>
-          <w:rFonts w:ascii="Helvetica" w:hAnsi="Helvetica"/>
-          <w:b/>
-          <w:sz w:val="22"/>
-          <w:szCs w:val="22"/>
-          <w:lang w:val="pt-PT"/>
-        </w:rPr>
-        <w:t>Comparação</w:t>
       </w:r>
     </w:p>
     <w:p>

</xml_diff>

<commit_message>
Adding some more info to docx
</commit_message>
<xml_diff>
--- a/Relatorio_IA.docx
+++ b/Relatorio_IA.docx
@@ -1,6 +1,6 @@
 
 <file path=word/document.xml><?xml version="1.0" encoding="utf-8"?>
-<w:document xmlns:wpc="http://schemas.microsoft.com/office/word/2010/wordprocessingCanvas" xmlns:mo="http://schemas.microsoft.com/office/mac/office/2008/main" xmlns:mc="http://schemas.openxmlformats.org/markup-compatibility/2006" xmlns:mv="urn:schemas-microsoft-com:mac:vml" xmlns:o="urn:schemas-microsoft-com:office:office" xmlns:r="http://schemas.openxmlformats.org/officeDocument/2006/relationships" xmlns:m="http://schemas.openxmlformats.org/officeDocument/2006/math" xmlns:v="urn:schemas-microsoft-com:vml" xmlns:wp14="http://schemas.microsoft.com/office/word/2010/wordprocessingDrawing" xmlns:wp="http://schemas.openxmlformats.org/drawingml/2006/wordprocessingDrawing" xmlns:w10="urn:schemas-microsoft-com:office:word" xmlns:w="http://schemas.openxmlformats.org/wordprocessingml/2006/main" xmlns:w14="http://schemas.microsoft.com/office/word/2010/wordml" xmlns:w15="http://schemas.microsoft.com/office/word/2012/wordml" xmlns:wpg="http://schemas.microsoft.com/office/word/2010/wordprocessingGroup" xmlns:wpi="http://schemas.microsoft.com/office/word/2010/wordprocessingInk" xmlns:wne="http://schemas.microsoft.com/office/word/2006/wordml" xmlns:wps="http://schemas.microsoft.com/office/word/2010/wordprocessingShape" mc:Ignorable="w14 w15 wp14">
+<w:document xmlns:wpc="http://schemas.microsoft.com/office/word/2010/wordprocessingCanvas" xmlns:cx="http://schemas.microsoft.com/office/drawing/2014/chartex" xmlns:cx1="http://schemas.microsoft.com/office/drawing/2015/9/8/chartex" xmlns:cx2="http://schemas.microsoft.com/office/drawing/2015/10/21/chartex" xmlns:cx3="http://schemas.microsoft.com/office/drawing/2016/5/9/chartex" xmlns:cx4="http://schemas.microsoft.com/office/drawing/2016/5/10/chartex" xmlns:cx5="http://schemas.microsoft.com/office/drawing/2016/5/11/chartex" xmlns:cx6="http://schemas.microsoft.com/office/drawing/2016/5/12/chartex" xmlns:cx7="http://schemas.microsoft.com/office/drawing/2016/5/13/chartex" xmlns:cx8="http://schemas.microsoft.com/office/drawing/2016/5/14/chartex" xmlns:mc="http://schemas.openxmlformats.org/markup-compatibility/2006" xmlns:aink="http://schemas.microsoft.com/office/drawing/2016/ink" xmlns:am3d="http://schemas.microsoft.com/office/drawing/2017/model3d" xmlns:o="urn:schemas-microsoft-com:office:office" xmlns:r="http://schemas.openxmlformats.org/officeDocument/2006/relationships" xmlns:m="http://schemas.openxmlformats.org/officeDocument/2006/math" xmlns:v="urn:schemas-microsoft-com:vml" xmlns:wp14="http://schemas.microsoft.com/office/word/2010/wordprocessingDrawing" xmlns:wp="http://schemas.openxmlformats.org/drawingml/2006/wordprocessingDrawing" xmlns:w10="urn:schemas-microsoft-com:office:word" xmlns:w="http://schemas.openxmlformats.org/wordprocessingml/2006/main" xmlns:w14="http://schemas.microsoft.com/office/word/2010/wordml" xmlns:w15="http://schemas.microsoft.com/office/word/2012/wordml" xmlns:w16cid="http://schemas.microsoft.com/office/word/2016/wordml/cid" xmlns:w16se="http://schemas.microsoft.com/office/word/2015/wordml/symex" xmlns:wpg="http://schemas.microsoft.com/office/word/2010/wordprocessingGroup" xmlns:wpi="http://schemas.microsoft.com/office/word/2010/wordprocessingInk" xmlns:wne="http://schemas.microsoft.com/office/word/2006/wordml" xmlns:wps="http://schemas.microsoft.com/office/word/2010/wordprocessingShape" mc:Ignorable="w14 w15 w16se w16cid wp14">
   <w:body>
     <w:p>
       <w:pPr>
@@ -491,13 +491,114 @@
         </w:rPr>
         <w:t>possível para o problema.</w:t>
       </w:r>
+      <w:r>
+        <w:rPr>
+          <w:rFonts w:ascii="Helvetica" w:hAnsi="Helvetica"/>
+          <w:sz w:val="22"/>
+          <w:szCs w:val="22"/>
+          <w:lang w:val="pt-PT"/>
+        </w:rPr>
+        <w:t xml:space="preserve"> Esta heurística usa apenas a função </w:t>
+      </w:r>
+      <w:r>
+        <w:rPr>
+          <w:rFonts w:ascii="Helvetica" w:hAnsi="Helvetica"/>
+          <w:i/>
+          <w:sz w:val="22"/>
+          <w:szCs w:val="22"/>
+          <w:lang w:val="pt-PT"/>
+        </w:rPr>
+        <w:t>board_find_groups</w:t>
+      </w:r>
+      <w:r>
+        <w:rPr>
+          <w:rFonts w:ascii="Helvetica" w:hAnsi="Helvetica"/>
+          <w:sz w:val="22"/>
+          <w:szCs w:val="22"/>
+          <w:lang w:val="pt-PT"/>
+        </w:rPr>
+        <w:t>, pelo que as suas complexidades são as mesmas (</w:t>
+      </w:r>
+      <m:oMath>
+        <m:r>
+          <w:rPr>
+            <w:rFonts w:ascii="Cambria Math" w:hAnsi="Cambria Math"/>
+            <w:sz w:val="22"/>
+            <w:szCs w:val="22"/>
+            <w:lang w:val="pt-PT"/>
+          </w:rPr>
+          <m:t>O(L</m:t>
+        </m:r>
+        <m:r>
+          <w:rPr>
+            <w:rFonts w:ascii="Helvetica" w:eastAsia="Helvetica" w:hAnsi="Helvetica" w:cs="Helvetica"/>
+            <w:sz w:val="22"/>
+            <w:szCs w:val="22"/>
+            <w:lang w:val="pt-PT"/>
+          </w:rPr>
+          <m:t>×</m:t>
+        </m:r>
+        <m:sSup>
+          <m:sSupPr>
+            <m:ctrlPr>
+              <w:rPr>
+                <w:rFonts w:ascii="Cambria Math" w:hAnsi="Cambria Math"/>
+                <w:i/>
+                <w:sz w:val="22"/>
+                <w:szCs w:val="22"/>
+                <w:lang w:val="pt-PT"/>
+              </w:rPr>
+            </m:ctrlPr>
+          </m:sSupPr>
+          <m:e>
+            <m:r>
+              <w:rPr>
+                <w:rFonts w:ascii="Cambria Math" w:hAnsi="Cambria Math"/>
+                <w:sz w:val="22"/>
+                <w:szCs w:val="22"/>
+                <w:lang w:val="pt-PT"/>
+              </w:rPr>
+              <m:t>C</m:t>
+            </m:r>
+          </m:e>
+          <m:sup>
+            <m:r>
+              <w:rPr>
+                <w:rFonts w:ascii="Cambria Math" w:hAnsi="Cambria Math"/>
+                <w:sz w:val="22"/>
+                <w:szCs w:val="22"/>
+                <w:lang w:val="pt-PT"/>
+              </w:rPr>
+              <m:t>2</m:t>
+            </m:r>
+          </m:sup>
+        </m:sSup>
+        <m:r>
+          <w:rPr>
+            <w:rFonts w:ascii="Cambria Math" w:hAnsi="Cambria Math"/>
+            <w:sz w:val="22"/>
+            <w:szCs w:val="22"/>
+            <w:lang w:val="pt-PT"/>
+          </w:rPr>
+          <m:t>)</m:t>
+        </m:r>
+      </m:oMath>
+      <w:r>
+        <w:rPr>
+          <w:rFonts w:ascii="Helvetica" w:hAnsi="Helvetica"/>
+          <w:sz w:val="22"/>
+          <w:szCs w:val="22"/>
+          <w:lang w:val="pt-PT"/>
+        </w:rPr>
+        <w:t>).</w:t>
+      </w:r>
     </w:p>
     <w:p>
       <w:pPr>
         <w:jc w:val="both"/>
         <w:rPr>
           <w:rFonts w:ascii="Helvetica" w:hAnsi="Helvetica"/>
-          <w:sz w:val="22"/>
+          <w:sz w:val="16"/>
           <w:szCs w:val="22"/>
           <w:lang w:val="pt-PT"/>
         </w:rPr>
@@ -540,16 +641,7 @@
           <w:szCs w:val="22"/>
           <w:lang w:val="pt-PT"/>
         </w:rPr>
-        <w:t>, u</w:t>
-      </w:r>
-      <w:r>
-        <w:rPr>
-          <w:rFonts w:ascii="Helvetica" w:hAnsi="Helvetica"/>
-          <w:sz w:val="22"/>
-          <w:szCs w:val="22"/>
-          <w:lang w:val="pt-PT"/>
-        </w:rPr>
-        <w:t xml:space="preserve">ma vez que cada ação no jogo é irreversível, não é possível repetir sequências de estados no tabuleiro e, portanto, se existir uma solução esta é </w:t>
+        <w:t xml:space="preserve">, uma vez que cada ação no jogo é irreversível, não é possível repetir sequências de estados no tabuleiro e, portanto, se existir uma solução esta é </w:t>
       </w:r>
       <w:r>
         <w:rPr>
@@ -576,7 +668,7 @@
         <w:jc w:val="both"/>
         <w:rPr>
           <w:rFonts w:ascii="Helvetica" w:hAnsi="Helvetica"/>
-          <w:sz w:val="22"/>
+          <w:sz w:val="16"/>
           <w:szCs w:val="22"/>
           <w:lang w:val="pt-PT"/>
         </w:rPr>
@@ -852,50 +944,26 @@
             <w:szCs w:val="22"/>
             <w:lang w:val="pt-PT"/>
           </w:rPr>
-          <m:t>O</m:t>
+          <m:t xml:space="preserve">L </m:t>
         </m:r>
-        <m:d>
-          <m:dPr>
-            <m:ctrlPr>
-              <w:rPr>
-                <w:rFonts w:ascii="Cambria Math" w:hAnsi="Cambria Math"/>
-                <w:i/>
-                <w:sz w:val="22"/>
-                <w:szCs w:val="22"/>
-                <w:lang w:val="pt-PT"/>
-              </w:rPr>
-            </m:ctrlPr>
-          </m:dPr>
-          <m:e>
-            <m:r>
-              <w:rPr>
-                <w:rFonts w:ascii="Cambria Math" w:hAnsi="Cambria Math"/>
-                <w:sz w:val="22"/>
-                <w:szCs w:val="22"/>
-                <w:lang w:val="pt-PT"/>
-              </w:rPr>
-              <m:t>L</m:t>
-            </m:r>
-            <m:r>
-              <w:rPr>
-                <w:rFonts w:ascii="Helvetica" w:eastAsia="Helvetica" w:hAnsi="Helvetica" w:cs="Helvetica"/>
-                <w:sz w:val="22"/>
-                <w:szCs w:val="22"/>
-                <w:lang w:val="pt-PT"/>
-              </w:rPr>
-              <m:t>×</m:t>
-            </m:r>
-            <m:r>
-              <w:rPr>
-                <w:rFonts w:ascii="Cambria Math" w:hAnsi="Cambria Math"/>
-                <w:sz w:val="22"/>
-                <w:szCs w:val="22"/>
-                <w:lang w:val="pt-PT"/>
-              </w:rPr>
-              <m:t>C</m:t>
-            </m:r>
-          </m:e>
-        </m:d>
+        <m:r>
+          <w:rPr>
+            <w:rFonts w:ascii="Helvetica" w:eastAsia="Helvetica" w:hAnsi="Helvetica" w:cs="Helvetica"/>
+            <w:sz w:val="22"/>
+            <w:szCs w:val="22"/>
+            <w:lang w:val="pt-PT"/>
+          </w:rPr>
+          <m:t>×</m:t>
+        </m:r>
+        <m:r>
+          <w:rPr>
+            <w:rFonts w:ascii="Cambria Math" w:hAnsi="Cambria Math"/>
+            <w:sz w:val="22"/>
+            <w:szCs w:val="22"/>
+            <w:lang w:val="pt-PT"/>
+          </w:rPr>
+          <m:t>C</m:t>
+        </m:r>
       </m:oMath>
       <w:r>
         <w:rPr>
@@ -918,6 +986,8 @@
           <w:lang w:val="pt-PT"/>
         </w:rPr>
       </w:pPr>
+      <w:bookmarkStart w:id="0" w:name="_GoBack"/>
+      <w:bookmarkEnd w:id="0"/>
     </w:p>
     <w:p>
       <w:pPr>
@@ -995,6 +1065,24 @@
           </w:rPr>
           <m:t>O(</m:t>
         </m:r>
+        <m:r>
+          <w:rPr>
+            <w:rFonts w:ascii="Cambria Math" w:hAnsi="Cambria Math"/>
+            <w:sz w:val="22"/>
+            <w:szCs w:val="22"/>
+            <w:lang w:val="pt-PT"/>
+          </w:rPr>
+          <m:t>L</m:t>
+        </m:r>
+        <m:r>
+          <w:rPr>
+            <w:rFonts w:ascii="Helvetica" w:eastAsia="Helvetica" w:hAnsi="Helvetica" w:cs="Helvetica"/>
+            <w:sz w:val="22"/>
+            <w:szCs w:val="22"/>
+            <w:lang w:val="pt-PT"/>
+          </w:rPr>
+          <m:t>×</m:t>
+        </m:r>
         <m:sSup>
           <m:sSupPr>
             <m:ctrlPr>
@@ -1008,6 +1096,50 @@
             </m:ctrlPr>
           </m:sSupPr>
           <m:e>
+            <m:r>
+              <w:rPr>
+                <w:rFonts w:ascii="Cambria Math" w:hAnsi="Cambria Math"/>
+                <w:sz w:val="22"/>
+                <w:szCs w:val="22"/>
+                <w:lang w:val="pt-PT"/>
+              </w:rPr>
+              <m:t>C</m:t>
+            </m:r>
+          </m:e>
+          <m:sup>
+            <m:r>
+              <w:rPr>
+                <w:rFonts w:ascii="Cambria Math" w:hAnsi="Cambria Math"/>
+                <w:sz w:val="22"/>
+                <w:szCs w:val="22"/>
+                <w:lang w:val="pt-PT"/>
+              </w:rPr>
+              <m:t>2</m:t>
+            </m:r>
+          </m:sup>
+        </m:sSup>
+        <m:sSup>
+          <m:sSupPr>
+            <m:ctrlPr>
+              <w:rPr>
+                <w:rFonts w:ascii="Cambria Math" w:hAnsi="Cambria Math"/>
+                <w:i/>
+                <w:sz w:val="22"/>
+                <w:szCs w:val="22"/>
+                <w:lang w:val="pt-PT"/>
+              </w:rPr>
+            </m:ctrlPr>
+          </m:sSupPr>
+          <m:e>
+            <m:r>
+              <w:rPr>
+                <w:rFonts w:ascii="Helvetica" w:eastAsia="Helvetica" w:hAnsi="Helvetica" w:cs="Helvetica"/>
+                <w:sz w:val="22"/>
+                <w:szCs w:val="22"/>
+                <w:lang w:val="pt-PT"/>
+              </w:rPr>
+              <m:t>×</m:t>
+            </m:r>
             <m:r>
               <w:rPr>
                 <w:rFonts w:ascii="Cambria Math" w:hAnsi="Cambria Math"/>
@@ -1104,6 +1236,77 @@
                 </m:ctrlPr>
               </m:sSupPr>
               <m:e>
+                <m:r>
+                  <w:rPr>
+                    <w:rFonts w:ascii="Cambria Math" w:hAnsi="Cambria Math"/>
+                    <w:sz w:val="22"/>
+                    <w:szCs w:val="22"/>
+                    <w:lang w:val="pt-PT"/>
+                  </w:rPr>
+                  <m:t>L</m:t>
+                </m:r>
+                <m:r>
+                  <w:rPr>
+                    <w:rFonts w:ascii="Helvetica" w:eastAsia="Helvetica" w:hAnsi="Helvetica" w:cs="Helvetica"/>
+                    <w:sz w:val="22"/>
+                    <w:szCs w:val="22"/>
+                    <w:lang w:val="pt-PT"/>
+                  </w:rPr>
+                  <m:t>×</m:t>
+                </m:r>
+                <m:sSup>
+                  <m:sSupPr>
+                    <m:ctrlPr>
+                      <w:rPr>
+                        <w:rFonts w:ascii="Cambria Math" w:hAnsi="Cambria Math"/>
+                        <w:i/>
+                        <w:sz w:val="22"/>
+                        <w:szCs w:val="22"/>
+                        <w:lang w:val="pt-PT"/>
+                      </w:rPr>
+                    </m:ctrlPr>
+                  </m:sSupPr>
+                  <m:e>
+                    <m:r>
+                      <w:rPr>
+                        <w:rFonts w:ascii="Cambria Math" w:hAnsi="Cambria Math"/>
+                        <w:sz w:val="22"/>
+                        <w:szCs w:val="22"/>
+                        <w:lang w:val="pt-PT"/>
+                      </w:rPr>
+                      <m:t>C</m:t>
+                    </m:r>
+                  </m:e>
+                  <m:sup>
+                    <m:r>
+                      <w:rPr>
+                        <w:rFonts w:ascii="Cambria Math" w:hAnsi="Cambria Math"/>
+                        <w:sz w:val="22"/>
+                        <w:szCs w:val="22"/>
+                        <w:lang w:val="pt-PT"/>
+                      </w:rPr>
+                      <m:t>2</m:t>
+                    </m:r>
+                  </m:sup>
+                </m:sSup>
+                <m:r>
+                  <w:rPr>
+                    <w:rFonts w:ascii="Helvetica" w:eastAsia="Helvetica" w:hAnsi="Helvetica" w:cs="Helvetica"/>
+                    <w:sz w:val="22"/>
+                    <w:szCs w:val="22"/>
+                    <w:lang w:val="pt-PT"/>
+                  </w:rPr>
+                  <m:t>×</m:t>
+                </m:r>
+                <m:r>
+                  <w:rPr>
+                    <w:rFonts w:ascii="Cambria Math" w:hAnsi="Cambria Math"/>
+                    <w:sz w:val="22"/>
+                    <w:szCs w:val="22"/>
+                    <w:lang w:val="pt-PT"/>
+                  </w:rPr>
+                  <m:t xml:space="preserve"> </m:t>
+                </m:r>
                 <m:r>
                   <w:rPr>
                     <w:rFonts w:ascii="Cambria Math" w:hAnsi="Cambria Math"/>
@@ -1200,7 +1403,69 @@
                     <w:szCs w:val="22"/>
                     <w:lang w:val="pt-PT"/>
                   </w:rPr>
-                  <m:t>b</m:t>
+                  <m:t>L</m:t>
+                </m:r>
+                <m:r>
+                  <w:rPr>
+                    <w:rFonts w:ascii="Helvetica" w:eastAsia="Helvetica" w:hAnsi="Helvetica" w:cs="Helvetica"/>
+                    <w:sz w:val="22"/>
+                    <w:szCs w:val="22"/>
+                    <w:lang w:val="pt-PT"/>
+                  </w:rPr>
+                  <m:t>×</m:t>
+                </m:r>
+                <m:sSup>
+                  <m:sSupPr>
+                    <m:ctrlPr>
+                      <w:rPr>
+                        <w:rFonts w:ascii="Cambria Math" w:hAnsi="Cambria Math"/>
+                        <w:i/>
+                        <w:sz w:val="22"/>
+                        <w:szCs w:val="22"/>
+                        <w:lang w:val="pt-PT"/>
+                      </w:rPr>
+                    </m:ctrlPr>
+                  </m:sSupPr>
+                  <m:e>
+                    <m:r>
+                      <w:rPr>
+                        <w:rFonts w:ascii="Cambria Math" w:hAnsi="Cambria Math"/>
+                        <w:sz w:val="22"/>
+                        <w:szCs w:val="22"/>
+                        <w:lang w:val="pt-PT"/>
+                      </w:rPr>
+                      <m:t>C</m:t>
+                    </m:r>
+                  </m:e>
+                  <m:sup>
+                    <m:r>
+                      <w:rPr>
+                        <w:rFonts w:ascii="Cambria Math" w:hAnsi="Cambria Math"/>
+                        <w:sz w:val="22"/>
+                        <w:szCs w:val="22"/>
+                        <w:lang w:val="pt-PT"/>
+                      </w:rPr>
+                      <m:t>2</m:t>
+                    </m:r>
+                  </m:sup>
+                </m:sSup>
+                <m:r>
+                  <w:rPr>
+                    <w:rFonts w:ascii="Helvetica" w:eastAsia="Helvetica" w:hAnsi="Helvetica" w:cs="Helvetica"/>
+                    <w:sz w:val="22"/>
+                    <w:szCs w:val="22"/>
+                    <w:lang w:val="pt-PT"/>
+                  </w:rPr>
+                  <m:t>×</m:t>
+                </m:r>
+                <m:r>
+                  <w:rPr>
+                    <w:rFonts w:ascii="Cambria Math" w:hAnsi="Cambria Math"/>
+                    <w:sz w:val="22"/>
+                    <w:szCs w:val="22"/>
+                    <w:lang w:val="pt-PT"/>
+                  </w:rPr>
+                  <m:t xml:space="preserve"> b</m:t>
                 </m:r>
               </m:e>
               <m:sup>
@@ -1220,12 +1485,50 @@
       </m:oMath>
       <w:r>
         <w:rPr>
-          <w:rFonts w:ascii="Helvetica" w:hAnsi="Helvetica"/>
-          <w:sz w:val="22"/>
-          <w:szCs w:val="22"/>
-          <w:lang w:val="pt-PT"/>
-        </w:rPr>
-        <w:t xml:space="preserve">. </w:t>
+          <w:rFonts w:ascii="Helvetica" w:eastAsiaTheme="minorEastAsia" w:hAnsi="Helvetica"/>
+          <w:sz w:val="22"/>
+          <w:szCs w:val="22"/>
+          <w:lang w:val="pt-PT"/>
+        </w:rPr>
+        <w:t xml:space="preserve">, sendo que a presença de uma boa heurística, permita complexidades mais baixas na procura </w:t>
+      </w:r>
+      <w:r>
+        <w:rPr>
+          <w:rFonts w:ascii="Helvetica" w:eastAsiaTheme="minorEastAsia" w:hAnsi="Helvetica"/>
+          <w:b/>
+          <w:sz w:val="22"/>
+          <w:szCs w:val="22"/>
+          <w:lang w:val="pt-PT"/>
+        </w:rPr>
+        <w:t>ganasciosa</w:t>
+      </w:r>
+      <w:r>
+        <w:rPr>
+          <w:rFonts w:ascii="Helvetica" w:eastAsiaTheme="minorEastAsia" w:hAnsi="Helvetica"/>
+          <w:sz w:val="22"/>
+          <w:szCs w:val="22"/>
+          <w:lang w:val="pt-PT"/>
+        </w:rPr>
+        <w:t xml:space="preserve"> e </w:t>
+      </w:r>
+      <w:r>
+        <w:rPr>
+          <w:rFonts w:ascii="Helvetica" w:eastAsiaTheme="minorEastAsia" w:hAnsi="Helvetica"/>
+          <w:b/>
+          <w:sz w:val="22"/>
+          <w:szCs w:val="22"/>
+          <w:lang w:val="pt-PT"/>
+        </w:rPr>
+        <w:t>A*</w:t>
+      </w:r>
+      <w:r>
+        <w:rPr>
+          <w:rFonts w:ascii="Helvetica" w:hAnsi="Helvetica"/>
+          <w:sz w:val="22"/>
+          <w:szCs w:val="22"/>
+          <w:lang w:val="pt-PT"/>
+        </w:rPr>
+        <w:t>.</w:t>
       </w:r>
     </w:p>
     <w:p>
@@ -1238,6 +1541,28 @@
           <w:lang w:val="pt-PT"/>
         </w:rPr>
       </w:pPr>
+    </w:p>
+    <w:p>
+      <w:pPr>
+        <w:jc w:val="both"/>
+        <w:rPr>
+          <w:rFonts w:ascii="Helvetica" w:hAnsi="Helvetica"/>
+          <w:i/>
+          <w:sz w:val="22"/>
+          <w:szCs w:val="22"/>
+          <w:lang w:val="pt-PT"/>
+        </w:rPr>
+      </w:pPr>
+      <w:r>
+        <w:rPr>
+          <w:rFonts w:ascii="Helvetica" w:hAnsi="Helvetica"/>
+          <w:i/>
+          <w:sz w:val="22"/>
+          <w:szCs w:val="22"/>
+          <w:lang w:val="pt-PT"/>
+        </w:rPr>
+        <w:t>L - Número de linhas, C - Número de colunas</w:t>
+      </w:r>
     </w:p>
     <w:p>
       <w:pPr>
@@ -5728,8 +6053,6 @@
           <w:lang w:val="pt-PT"/>
         </w:rPr>
       </w:pPr>
-      <w:bookmarkStart w:id="0" w:name="_GoBack"/>
-      <w:bookmarkEnd w:id="0"/>
     </w:p>
     <w:p>
       <w:pPr>
@@ -5876,7 +6199,7 @@
 </file>
 
 <file path=word/endnotes.xml><?xml version="1.0" encoding="utf-8"?>
-<w:endnotes xmlns:wpc="http://schemas.microsoft.com/office/word/2010/wordprocessingCanvas" xmlns:mo="http://schemas.microsoft.com/office/mac/office/2008/main" xmlns:mc="http://schemas.openxmlformats.org/markup-compatibility/2006" xmlns:mv="urn:schemas-microsoft-com:mac:vml" xmlns:o="urn:schemas-microsoft-com:office:office" xmlns:r="http://schemas.openxmlformats.org/officeDocument/2006/relationships" xmlns:m="http://schemas.openxmlformats.org/officeDocument/2006/math" xmlns:v="urn:schemas-microsoft-com:vml" xmlns:wp14="http://schemas.microsoft.com/office/word/2010/wordprocessingDrawing" xmlns:wp="http://schemas.openxmlformats.org/drawingml/2006/wordprocessingDrawing" xmlns:w10="urn:schemas-microsoft-com:office:word" xmlns:w="http://schemas.openxmlformats.org/wordprocessingml/2006/main" xmlns:w14="http://schemas.microsoft.com/office/word/2010/wordml" xmlns:w15="http://schemas.microsoft.com/office/word/2012/wordml" xmlns:wpg="http://schemas.microsoft.com/office/word/2010/wordprocessingGroup" xmlns:wpi="http://schemas.microsoft.com/office/word/2010/wordprocessingInk" xmlns:wne="http://schemas.microsoft.com/office/word/2006/wordml" xmlns:wps="http://schemas.microsoft.com/office/word/2010/wordprocessingShape" mc:Ignorable="w14 w15 wp14">
+<w:endnotes xmlns:wpc="http://schemas.microsoft.com/office/word/2010/wordprocessingCanvas" xmlns:cx="http://schemas.microsoft.com/office/drawing/2014/chartex" xmlns:cx1="http://schemas.microsoft.com/office/drawing/2015/9/8/chartex" xmlns:cx2="http://schemas.microsoft.com/office/drawing/2015/10/21/chartex" xmlns:cx3="http://schemas.microsoft.com/office/drawing/2016/5/9/chartex" xmlns:cx4="http://schemas.microsoft.com/office/drawing/2016/5/10/chartex" xmlns:cx5="http://schemas.microsoft.com/office/drawing/2016/5/11/chartex" xmlns:cx6="http://schemas.microsoft.com/office/drawing/2016/5/12/chartex" xmlns:cx7="http://schemas.microsoft.com/office/drawing/2016/5/13/chartex" xmlns:cx8="http://schemas.microsoft.com/office/drawing/2016/5/14/chartex" xmlns:mc="http://schemas.openxmlformats.org/markup-compatibility/2006" xmlns:aink="http://schemas.microsoft.com/office/drawing/2016/ink" xmlns:am3d="http://schemas.microsoft.com/office/drawing/2017/model3d" xmlns:o="urn:schemas-microsoft-com:office:office" xmlns:r="http://schemas.openxmlformats.org/officeDocument/2006/relationships" xmlns:m="http://schemas.openxmlformats.org/officeDocument/2006/math" xmlns:v="urn:schemas-microsoft-com:vml" xmlns:wp14="http://schemas.microsoft.com/office/word/2010/wordprocessingDrawing" xmlns:wp="http://schemas.openxmlformats.org/drawingml/2006/wordprocessingDrawing" xmlns:w10="urn:schemas-microsoft-com:office:word" xmlns:w="http://schemas.openxmlformats.org/wordprocessingml/2006/main" xmlns:w14="http://schemas.microsoft.com/office/word/2010/wordml" xmlns:w15="http://schemas.microsoft.com/office/word/2012/wordml" xmlns:w16cid="http://schemas.microsoft.com/office/word/2016/wordml/cid" xmlns:w16se="http://schemas.microsoft.com/office/word/2015/wordml/symex" xmlns:wpg="http://schemas.microsoft.com/office/word/2010/wordprocessingGroup" xmlns:wpi="http://schemas.microsoft.com/office/word/2010/wordprocessingInk" xmlns:wne="http://schemas.microsoft.com/office/word/2006/wordml" xmlns:wps="http://schemas.microsoft.com/office/word/2010/wordprocessingShape" mc:Ignorable="w14 w15 w16se w16cid wp14">
   <w:endnote w:type="separator" w:id="-1">
     <w:p>
       <w:r>
@@ -5895,7 +6218,7 @@
 </file>
 
 <file path=word/footer1.xml><?xml version="1.0" encoding="utf-8"?>
-<w:ftr xmlns:wpc="http://schemas.microsoft.com/office/word/2010/wordprocessingCanvas" xmlns:mo="http://schemas.microsoft.com/office/mac/office/2008/main" xmlns:mc="http://schemas.openxmlformats.org/markup-compatibility/2006" xmlns:mv="urn:schemas-microsoft-com:mac:vml" xmlns:o="urn:schemas-microsoft-com:office:office" xmlns:r="http://schemas.openxmlformats.org/officeDocument/2006/relationships" xmlns:m="http://schemas.openxmlformats.org/officeDocument/2006/math" xmlns:v="urn:schemas-microsoft-com:vml" xmlns:wp14="http://schemas.microsoft.com/office/word/2010/wordprocessingDrawing" xmlns:wp="http://schemas.openxmlformats.org/drawingml/2006/wordprocessingDrawing" xmlns:w10="urn:schemas-microsoft-com:office:word" xmlns:w="http://schemas.openxmlformats.org/wordprocessingml/2006/main" xmlns:w14="http://schemas.microsoft.com/office/word/2010/wordml" xmlns:w15="http://schemas.microsoft.com/office/word/2012/wordml" xmlns:wpg="http://schemas.microsoft.com/office/word/2010/wordprocessingGroup" xmlns:wpi="http://schemas.microsoft.com/office/word/2010/wordprocessingInk" xmlns:wne="http://schemas.microsoft.com/office/word/2006/wordml" xmlns:wps="http://schemas.microsoft.com/office/word/2010/wordprocessingShape" mc:Ignorable="w14 w15 wp14">
+<w:ftr xmlns:wpc="http://schemas.microsoft.com/office/word/2010/wordprocessingCanvas" xmlns:cx="http://schemas.microsoft.com/office/drawing/2014/chartex" xmlns:cx1="http://schemas.microsoft.com/office/drawing/2015/9/8/chartex" xmlns:cx2="http://schemas.microsoft.com/office/drawing/2015/10/21/chartex" xmlns:cx3="http://schemas.microsoft.com/office/drawing/2016/5/9/chartex" xmlns:cx4="http://schemas.microsoft.com/office/drawing/2016/5/10/chartex" xmlns:cx5="http://schemas.microsoft.com/office/drawing/2016/5/11/chartex" xmlns:cx6="http://schemas.microsoft.com/office/drawing/2016/5/12/chartex" xmlns:cx7="http://schemas.microsoft.com/office/drawing/2016/5/13/chartex" xmlns:cx8="http://schemas.microsoft.com/office/drawing/2016/5/14/chartex" xmlns:mc="http://schemas.openxmlformats.org/markup-compatibility/2006" xmlns:aink="http://schemas.microsoft.com/office/drawing/2016/ink" xmlns:am3d="http://schemas.microsoft.com/office/drawing/2017/model3d" xmlns:o="urn:schemas-microsoft-com:office:office" xmlns:r="http://schemas.openxmlformats.org/officeDocument/2006/relationships" xmlns:m="http://schemas.openxmlformats.org/officeDocument/2006/math" xmlns:v="urn:schemas-microsoft-com:vml" xmlns:wp14="http://schemas.microsoft.com/office/word/2010/wordprocessingDrawing" xmlns:wp="http://schemas.openxmlformats.org/drawingml/2006/wordprocessingDrawing" xmlns:w10="urn:schemas-microsoft-com:office:word" xmlns:w="http://schemas.openxmlformats.org/wordprocessingml/2006/main" xmlns:w14="http://schemas.microsoft.com/office/word/2010/wordml" xmlns:w15="http://schemas.microsoft.com/office/word/2012/wordml" xmlns:w16cid="http://schemas.microsoft.com/office/word/2016/wordml/cid" xmlns:w16se="http://schemas.microsoft.com/office/word/2015/wordml/symex" xmlns:wpg="http://schemas.microsoft.com/office/word/2010/wordprocessingGroup" xmlns:wpi="http://schemas.microsoft.com/office/word/2010/wordprocessingInk" xmlns:wne="http://schemas.microsoft.com/office/word/2006/wordml" xmlns:wps="http://schemas.microsoft.com/office/word/2010/wordprocessingShape" mc:Ignorable="w14 w15 w16se w16cid wp14">
   <w:p>
     <w:pPr>
       <w:pStyle w:val="Footer"/>
@@ -5933,7 +6256,7 @@
 </file>
 
 <file path=word/footer2.xml><?xml version="1.0" encoding="utf-8"?>
-<w:ftr xmlns:wpc="http://schemas.microsoft.com/office/word/2010/wordprocessingCanvas" xmlns:mo="http://schemas.microsoft.com/office/mac/office/2008/main" xmlns:mc="http://schemas.openxmlformats.org/markup-compatibility/2006" xmlns:mv="urn:schemas-microsoft-com:mac:vml" xmlns:o="urn:schemas-microsoft-com:office:office" xmlns:r="http://schemas.openxmlformats.org/officeDocument/2006/relationships" xmlns:m="http://schemas.openxmlformats.org/officeDocument/2006/math" xmlns:v="urn:schemas-microsoft-com:vml" xmlns:wp14="http://schemas.microsoft.com/office/word/2010/wordprocessingDrawing" xmlns:wp="http://schemas.openxmlformats.org/drawingml/2006/wordprocessingDrawing" xmlns:w10="urn:schemas-microsoft-com:office:word" xmlns:w="http://schemas.openxmlformats.org/wordprocessingml/2006/main" xmlns:w14="http://schemas.microsoft.com/office/word/2010/wordml" xmlns:w15="http://schemas.microsoft.com/office/word/2012/wordml" xmlns:wpg="http://schemas.microsoft.com/office/word/2010/wordprocessingGroup" xmlns:wpi="http://schemas.microsoft.com/office/word/2010/wordprocessingInk" xmlns:wne="http://schemas.microsoft.com/office/word/2006/wordml" xmlns:wps="http://schemas.microsoft.com/office/word/2010/wordprocessingShape" mc:Ignorable="w14 w15 wp14">
+<w:ftr xmlns:wpc="http://schemas.microsoft.com/office/word/2010/wordprocessingCanvas" xmlns:cx="http://schemas.microsoft.com/office/drawing/2014/chartex" xmlns:cx1="http://schemas.microsoft.com/office/drawing/2015/9/8/chartex" xmlns:cx2="http://schemas.microsoft.com/office/drawing/2015/10/21/chartex" xmlns:cx3="http://schemas.microsoft.com/office/drawing/2016/5/9/chartex" xmlns:cx4="http://schemas.microsoft.com/office/drawing/2016/5/10/chartex" xmlns:cx5="http://schemas.microsoft.com/office/drawing/2016/5/11/chartex" xmlns:cx6="http://schemas.microsoft.com/office/drawing/2016/5/12/chartex" xmlns:cx7="http://schemas.microsoft.com/office/drawing/2016/5/13/chartex" xmlns:cx8="http://schemas.microsoft.com/office/drawing/2016/5/14/chartex" xmlns:mc="http://schemas.openxmlformats.org/markup-compatibility/2006" xmlns:aink="http://schemas.microsoft.com/office/drawing/2016/ink" xmlns:am3d="http://schemas.microsoft.com/office/drawing/2017/model3d" xmlns:o="urn:schemas-microsoft-com:office:office" xmlns:r="http://schemas.openxmlformats.org/officeDocument/2006/relationships" xmlns:m="http://schemas.openxmlformats.org/officeDocument/2006/math" xmlns:v="urn:schemas-microsoft-com:vml" xmlns:wp14="http://schemas.microsoft.com/office/word/2010/wordprocessingDrawing" xmlns:wp="http://schemas.openxmlformats.org/drawingml/2006/wordprocessingDrawing" xmlns:w10="urn:schemas-microsoft-com:office:word" xmlns:w="http://schemas.openxmlformats.org/wordprocessingml/2006/main" xmlns:w14="http://schemas.microsoft.com/office/word/2010/wordml" xmlns:w15="http://schemas.microsoft.com/office/word/2012/wordml" xmlns:w16cid="http://schemas.microsoft.com/office/word/2016/wordml/cid" xmlns:w16se="http://schemas.microsoft.com/office/word/2015/wordml/symex" xmlns:wpg="http://schemas.microsoft.com/office/word/2010/wordprocessingGroup" xmlns:wpi="http://schemas.microsoft.com/office/word/2010/wordprocessingInk" xmlns:wne="http://schemas.microsoft.com/office/word/2006/wordml" xmlns:wps="http://schemas.microsoft.com/office/word/2010/wordprocessingShape" mc:Ignorable="w14 w15 w16se w16cid wp14">
   <w:p>
     <w:pPr>
       <w:pStyle w:val="Footer"/>
@@ -5965,7 +6288,7 @@
         <w:rStyle w:val="PageNumber"/>
         <w:noProof/>
       </w:rPr>
-      <w:t>1</w:t>
+      <w:t>2</w:t>
     </w:r>
     <w:r>
       <w:rPr>
@@ -5984,7 +6307,7 @@
 </file>
 
 <file path=word/footnotes.xml><?xml version="1.0" encoding="utf-8"?>
-<w:footnotes xmlns:wpc="http://schemas.microsoft.com/office/word/2010/wordprocessingCanvas" xmlns:mo="http://schemas.microsoft.com/office/mac/office/2008/main" xmlns:mc="http://schemas.openxmlformats.org/markup-compatibility/2006" xmlns:mv="urn:schemas-microsoft-com:mac:vml" xmlns:o="urn:schemas-microsoft-com:office:office" xmlns:r="http://schemas.openxmlformats.org/officeDocument/2006/relationships" xmlns:m="http://schemas.openxmlformats.org/officeDocument/2006/math" xmlns:v="urn:schemas-microsoft-com:vml" xmlns:wp14="http://schemas.microsoft.com/office/word/2010/wordprocessingDrawing" xmlns:wp="http://schemas.openxmlformats.org/drawingml/2006/wordprocessingDrawing" xmlns:w10="urn:schemas-microsoft-com:office:word" xmlns:w="http://schemas.openxmlformats.org/wordprocessingml/2006/main" xmlns:w14="http://schemas.microsoft.com/office/word/2010/wordml" xmlns:w15="http://schemas.microsoft.com/office/word/2012/wordml" xmlns:wpg="http://schemas.microsoft.com/office/word/2010/wordprocessingGroup" xmlns:wpi="http://schemas.microsoft.com/office/word/2010/wordprocessingInk" xmlns:wne="http://schemas.microsoft.com/office/word/2006/wordml" xmlns:wps="http://schemas.microsoft.com/office/word/2010/wordprocessingShape" mc:Ignorable="w14 w15 wp14">
+<w:footnotes xmlns:wpc="http://schemas.microsoft.com/office/word/2010/wordprocessingCanvas" xmlns:cx="http://schemas.microsoft.com/office/drawing/2014/chartex" xmlns:cx1="http://schemas.microsoft.com/office/drawing/2015/9/8/chartex" xmlns:cx2="http://schemas.microsoft.com/office/drawing/2015/10/21/chartex" xmlns:cx3="http://schemas.microsoft.com/office/drawing/2016/5/9/chartex" xmlns:cx4="http://schemas.microsoft.com/office/drawing/2016/5/10/chartex" xmlns:cx5="http://schemas.microsoft.com/office/drawing/2016/5/11/chartex" xmlns:cx6="http://schemas.microsoft.com/office/drawing/2016/5/12/chartex" xmlns:cx7="http://schemas.microsoft.com/office/drawing/2016/5/13/chartex" xmlns:cx8="http://schemas.microsoft.com/office/drawing/2016/5/14/chartex" xmlns:mc="http://schemas.openxmlformats.org/markup-compatibility/2006" xmlns:aink="http://schemas.microsoft.com/office/drawing/2016/ink" xmlns:am3d="http://schemas.microsoft.com/office/drawing/2017/model3d" xmlns:o="urn:schemas-microsoft-com:office:office" xmlns:r="http://schemas.openxmlformats.org/officeDocument/2006/relationships" xmlns:m="http://schemas.openxmlformats.org/officeDocument/2006/math" xmlns:v="urn:schemas-microsoft-com:vml" xmlns:wp14="http://schemas.microsoft.com/office/word/2010/wordprocessingDrawing" xmlns:wp="http://schemas.openxmlformats.org/drawingml/2006/wordprocessingDrawing" xmlns:w10="urn:schemas-microsoft-com:office:word" xmlns:w="http://schemas.openxmlformats.org/wordprocessingml/2006/main" xmlns:w14="http://schemas.microsoft.com/office/word/2010/wordml" xmlns:w15="http://schemas.microsoft.com/office/word/2012/wordml" xmlns:w16cid="http://schemas.microsoft.com/office/word/2016/wordml/cid" xmlns:w16se="http://schemas.microsoft.com/office/word/2015/wordml/symex" xmlns:wpg="http://schemas.microsoft.com/office/word/2010/wordprocessingGroup" xmlns:wpi="http://schemas.microsoft.com/office/word/2010/wordprocessingInk" xmlns:wne="http://schemas.microsoft.com/office/word/2006/wordml" xmlns:wps="http://schemas.microsoft.com/office/word/2010/wordprocessingShape" mc:Ignorable="w14 w15 w16se w16cid wp14">
   <w:footnote w:type="separator" w:id="-1">
     <w:p>
       <w:r>
@@ -6003,7 +6326,7 @@
 </file>
 
 <file path=word/styles.xml><?xml version="1.0" encoding="utf-8"?>
-<w:styles xmlns:mc="http://schemas.openxmlformats.org/markup-compatibility/2006" xmlns:r="http://schemas.openxmlformats.org/officeDocument/2006/relationships" xmlns:w="http://schemas.openxmlformats.org/wordprocessingml/2006/main" xmlns:w14="http://schemas.microsoft.com/office/word/2010/wordml" xmlns:w15="http://schemas.microsoft.com/office/word/2012/wordml" mc:Ignorable="w14 w15">
+<w:styles xmlns:mc="http://schemas.openxmlformats.org/markup-compatibility/2006" xmlns:r="http://schemas.openxmlformats.org/officeDocument/2006/relationships" xmlns:w="http://schemas.openxmlformats.org/wordprocessingml/2006/main" xmlns:w14="http://schemas.microsoft.com/office/word/2010/wordml" xmlns:w15="http://schemas.microsoft.com/office/word/2012/wordml" xmlns:w16cid="http://schemas.microsoft.com/office/word/2016/wordml/cid" xmlns:w16se="http://schemas.microsoft.com/office/word/2015/wordml/symex" mc:Ignorable="w14 w15 w16se w16cid">
   <w:docDefaults>
     <w:rPrDefault>
       <w:rPr>
@@ -6015,7 +6338,7 @@
     </w:rPrDefault>
     <w:pPrDefault/>
   </w:docDefaults>
-  <w:latentStyles w:defLockedState="0" w:defUIPriority="99" w:defSemiHidden="0" w:defUnhideWhenUsed="0" w:defQFormat="0" w:count="382">
+  <w:latentStyles w:defLockedState="0" w:defUIPriority="99" w:defSemiHidden="0" w:defUnhideWhenUsed="0" w:defQFormat="0" w:count="375">
     <w:lsdException w:name="Normal" w:uiPriority="0" w:qFormat="1"/>
     <w:lsdException w:name="heading 1" w:uiPriority="9" w:qFormat="1"/>
     <w:lsdException w:name="heading 2" w:semiHidden="1" w:uiPriority="9" w:unhideWhenUsed="1" w:qFormat="1"/>
@@ -6172,15 +6495,6 @@
     <w:lsdException w:name="Balloon Text" w:semiHidden="1" w:unhideWhenUsed="1"/>
     <w:lsdException w:name="Table Grid" w:uiPriority="39"/>
     <w:lsdException w:name="Table Theme" w:semiHidden="1" w:unhideWhenUsed="1"/>
-    <w:lsdException w:name="Note Level 1" w:semiHidden="1" w:unhideWhenUsed="1"/>
-    <w:lsdException w:name="Note Level 2" w:semiHidden="1" w:unhideWhenUsed="1"/>
-    <w:lsdException w:name="Note Level 3" w:semiHidden="1" w:unhideWhenUsed="1"/>
-    <w:lsdException w:name="Note Level 4" w:semiHidden="1" w:unhideWhenUsed="1"/>
-    <w:lsdException w:name="Note Level 5" w:semiHidden="1" w:unhideWhenUsed="1"/>
-    <w:lsdException w:name="Note Level 6" w:semiHidden="1" w:unhideWhenUsed="1"/>
-    <w:lsdException w:name="Note Level 7" w:semiHidden="1" w:unhideWhenUsed="1"/>
-    <w:lsdException w:name="Note Level 8" w:semiHidden="1" w:unhideWhenUsed="1"/>
-    <w:lsdException w:name="Note Level 9" w:semiHidden="1" w:unhideWhenUsed="1"/>
     <w:lsdException w:name="Placeholder Text" w:semiHidden="1"/>
     <w:lsdException w:name="No Spacing" w:uiPriority="1" w:qFormat="1"/>
     <w:lsdException w:name="Light Shading" w:uiPriority="60"/>
@@ -6451,7 +6765,6 @@
     <w:uiPriority w:val="39"/>
     <w:rsid w:val="00282BF1"/>
     <w:tblPr>
-      <w:tblInd w:w="0" w:type="dxa"/>
       <w:tblBorders>
         <w:top w:val="single" w:sz="4" w:space="0" w:color="auto"/>
         <w:left w:val="single" w:sz="4" w:space="0" w:color="auto"/>
@@ -6460,12 +6773,6 @@
         <w:insideH w:val="single" w:sz="4" w:space="0" w:color="auto"/>
         <w:insideV w:val="single" w:sz="4" w:space="0" w:color="auto"/>
       </w:tblBorders>
-      <w:tblCellMar>
-        <w:top w:w="0" w:type="dxa"/>
-        <w:left w:w="108" w:type="dxa"/>
-        <w:bottom w:w="0" w:type="dxa"/>
-        <w:right w:w="108" w:type="dxa"/>
-      </w:tblCellMar>
     </w:tblPr>
   </w:style>
   <w:style w:type="paragraph" w:styleId="Header">

</xml_diff>